<commit_message>
project 1, lab 6
</commit_message>
<xml_diff>
--- a/project-1/Project 1_Ordination.docx
+++ b/project-1/Project 1_Ordination.docx
@@ -108,6 +108,7 @@
         </w:rPr>
         <w:t xml:space="preserve"> using the R function </w:t>
       </w:r>
+      <w:proofErr w:type="spellStart"/>
       <w:r>
         <w:rPr>
           <w:b/>
@@ -115,6 +116,7 @@
         </w:rPr>
         <w:t>princomp</w:t>
       </w:r>
+      <w:proofErr w:type="spellEnd"/>
       <w:r>
         <w:rPr>
           <w:b/>
@@ -164,7 +166,15 @@
         </w:numPr>
       </w:pPr>
       <w:r>
-        <w:t>Based on a scree plot, how many PCA axes should you retain?</w:t>
+        <w:t xml:space="preserve">Based on a </w:t>
+      </w:r>
+      <w:proofErr w:type="spellStart"/>
+      <w:r>
+        <w:t>scree</w:t>
+      </w:r>
+      <w:proofErr w:type="spellEnd"/>
+      <w:r>
+        <w:t xml:space="preserve"> plot, how many PCA axes should you retain?</w:t>
       </w:r>
       <w:r>
         <w:t xml:space="preserve"> </w:t>
@@ -180,7 +190,10 @@
         <w:pStyle w:val="ListParagraph"/>
       </w:pPr>
       <w:r>
-        <w:t xml:space="preserve">Two or three – beyond three, there isn’t much more variance to capture </w:t>
+        <w:t>Two or three – beyond three, there isn’t much more variance to capture</w:t>
+      </w:r>
+      <w:r>
+        <w:t>.</w:t>
       </w:r>
     </w:p>
     <w:p>
@@ -221,6 +234,9 @@
       <w:r>
         <w:t>Three (only the first three factors have eigenvalues &gt; 1)</w:t>
       </w:r>
+      <w:r>
+        <w:t>.</w:t>
+      </w:r>
     </w:p>
     <w:p>
       <w:pPr>
@@ -337,10 +353,14 @@
         <w:pStyle w:val="ListParagraph"/>
       </w:pPr>
       <w:r>
-        <w:t>Tube diameter (.496) and tube area (.48)</w:t>
-      </w:r>
-      <w:bookmarkStart w:id="0" w:name="_GoBack"/>
-      <w:bookmarkEnd w:id="0"/>
+        <w:t>Tube diameter (.496),</w:t>
+      </w:r>
+      <w:r>
+        <w:t xml:space="preserve"> tube area (.48)</w:t>
+      </w:r>
+      <w:r>
+        <w:t xml:space="preserve">, and height (.40) – but keel diameter is very close (.394). </w:t>
+      </w:r>
     </w:p>
     <w:p>
       <w:pPr>
@@ -393,6 +413,19 @@
     <w:p>
       <w:pPr>
         <w:pStyle w:val="ListParagraph"/>
+      </w:pPr>
+      <w:r>
+        <w:t>63 is small – it has small wings, mouth and hood (low scores for PCA 1), and a narrow, short keel/tube (low scores for PCA 2).</w:t>
+      </w:r>
+    </w:p>
+    <w:p>
+      <w:pPr>
+        <w:pStyle w:val="ListParagraph"/>
+      </w:pPr>
+    </w:p>
+    <w:p>
+      <w:pPr>
+        <w:pStyle w:val="ListParagraph"/>
         <w:numPr>
           <w:ilvl w:val="0"/>
           <w:numId w:val="3"/>
@@ -420,6 +453,9 @@
       <w:pPr>
         <w:pStyle w:val="ListParagraph"/>
       </w:pPr>
+      <w:r>
+        <w:t>75 is large – it has a large wing and hood (PCA 1) and a long, wide keel and tube (PCA 2)</w:t>
+      </w:r>
     </w:p>
     <w:p>
       <w:pPr>
@@ -430,6 +466,7 @@
         </w:numPr>
       </w:pPr>
       <w:r>
+        <w:lastRenderedPageBreak/>
         <w:t xml:space="preserve">If you could rename each axis in your biplot to describe the variation they explain, what would you name them? (Don’t just pick the </w:t>
       </w:r>
       <w:r>
@@ -443,6 +480,17 @@
       <w:pPr>
         <w:pStyle w:val="ListParagraph"/>
       </w:pPr>
+      <w:r>
+        <w:t xml:space="preserve">PC 1 </w:t>
+      </w:r>
+      <w:proofErr w:type="gramStart"/>
+      <w:r>
+        <w:t>seems to capture</w:t>
+      </w:r>
+      <w:proofErr w:type="gramEnd"/>
+      <w:r>
+        <w:t xml:space="preserve"> the wing, hood, and mouth parts, so I’d call it “Wing and hood size”. PC2 seems to describe the keel and tube measurements, so I’d call it “Keel and tube size”. </w:t>
+      </w:r>
     </w:p>
     <w:p>
       <w:pPr>
@@ -462,6 +510,20 @@
       </w:r>
       <w:r>
         <w:t>have a handle on variation in pitcher morphology for Darlington, describe a research question you could ask using the PCA axes?</w:t>
+      </w:r>
+      <w:r>
+        <w:t xml:space="preserve"> </w:t>
+      </w:r>
+    </w:p>
+    <w:p>
+      <w:pPr>
+        <w:pStyle w:val="ListParagraph"/>
+      </w:pPr>
+      <w:r>
+        <w:t>Is there a relationship between the two axes, positive or negative? That is, do individuals with large wings/hoods also generally have large keels and tubes, or is there a negative relationship, or no relationship? This could relate to the groups/sizes of prey accessible to different individuals</w:t>
+      </w:r>
+      <w:r>
+        <w:t xml:space="preserve">. </w:t>
       </w:r>
     </w:p>
     <w:p>
@@ -540,12 +602,21 @@
         </w:rPr>
         <w:t xml:space="preserve"> using the </w:t>
       </w:r>
+      <w:proofErr w:type="spellStart"/>
       <w:r>
         <w:rPr>
           <w:b/>
           <w:i/>
         </w:rPr>
-        <w:t xml:space="preserve">metaMDS </w:t>
+        <w:t>metaMDS</w:t>
+      </w:r>
+      <w:proofErr w:type="spellEnd"/>
+      <w:r>
+        <w:rPr>
+          <w:b/>
+          <w:i/>
+        </w:rPr>
+        <w:t xml:space="preserve"> </w:t>
       </w:r>
       <w:r>
         <w:rPr>
@@ -578,6 +649,7 @@
       <w:r>
         <w:t xml:space="preserve"> of the </w:t>
       </w:r>
+      <w:proofErr w:type="spellStart"/>
       <w:r>
         <w:rPr>
           <w:i/>
@@ -608,6 +680,7 @@
         </w:rPr>
         <w:t>ean</w:t>
       </w:r>
+      <w:proofErr w:type="spellEnd"/>
       <w:r>
         <w:t xml:space="preserve"> data set. </w:t>
       </w:r>
@@ -628,7 +701,19 @@
         <w:t>What is the stress value for the NMDS of the island bird communities?</w:t>
       </w:r>
     </w:p>
-    <w:p/>
+    <w:p>
+      <w:pPr>
+        <w:pStyle w:val="ListParagraph"/>
+      </w:pPr>
+      <w:r>
+        <w:t>0.098</w:t>
+      </w:r>
+    </w:p>
+    <w:p>
+      <w:pPr>
+        <w:pStyle w:val="ListParagraph"/>
+      </w:pPr>
+    </w:p>
     <w:p>
       <w:pPr>
         <w:pStyle w:val="ListParagraph"/>
@@ -648,6 +733,14 @@
       <w:pPr>
         <w:pStyle w:val="ListParagraph"/>
       </w:pPr>
+      <w:r>
+        <w:t xml:space="preserve">0.09 is “good” (according to lecture); the high R2s (.99 and .96 for non-metric &amp; linear fits, respectively) are also a good sign. </w:t>
+      </w:r>
+    </w:p>
+    <w:p>
+      <w:pPr>
+        <w:pStyle w:val="ListParagraph"/>
+      </w:pPr>
     </w:p>
     <w:p>
       <w:pPr>
@@ -685,6 +778,22 @@
       <w:pPr>
         <w:pStyle w:val="ListParagraph"/>
       </w:pPr>
+      <w:r>
+        <w:t xml:space="preserve">The species of birds found on the </w:t>
+      </w:r>
+      <w:proofErr w:type="gramStart"/>
+      <w:r>
+        <w:t>islands</w:t>
+      </w:r>
+      <w:proofErr w:type="gramEnd"/>
+      <w:r>
+        <w:t xml:space="preserve"> clusters strongly according to which ocean they are in – the Atlantic and Caribbean islands form two distinct groups on the NMDS.</w:t>
+      </w:r>
+    </w:p>
+    <w:p>
+      <w:pPr>
+        <w:pStyle w:val="ListParagraph"/>
+      </w:pPr>
     </w:p>
     <w:p>
       <w:pPr>
@@ -695,7 +804,12 @@
         </w:numPr>
       </w:pPr>
       <w:r>
-        <w:t>Plot the NMDS using 2 axes and color the islands based on their archipelago. Attach the plot to your submission.</w:t>
+        <w:t>Plot the NMDS using 2 axes an</w:t>
+      </w:r>
+      <w:bookmarkStart w:id="0" w:name="_GoBack"/>
+      <w:bookmarkEnd w:id="0"/>
+      <w:r>
+        <w:t>d color the islands based on their archipelago. Attach the plot to your submission.</w:t>
       </w:r>
     </w:p>
     <w:p>
@@ -1396,6 +1510,7 @@
     <w:lsdException w:name="HTML Sample" w:semiHidden="1" w:unhideWhenUsed="1"/>
     <w:lsdException w:name="HTML Typewriter" w:semiHidden="1" w:unhideWhenUsed="1"/>
     <w:lsdException w:name="HTML Variable" w:semiHidden="1" w:unhideWhenUsed="1"/>
+    <w:lsdException w:name="Normal Table" w:semiHidden="1" w:unhideWhenUsed="1"/>
     <w:lsdException w:name="annotation subject" w:semiHidden="1" w:unhideWhenUsed="1"/>
     <w:lsdException w:name="No List" w:semiHidden="1" w:unhideWhenUsed="1"/>
     <w:lsdException w:name="Outline List 1" w:semiHidden="1" w:unhideWhenUsed="1"/>
@@ -1439,8 +1554,10 @@
     <w:lsdException w:name="Table Elegant" w:semiHidden="1" w:unhideWhenUsed="1"/>
     <w:lsdException w:name="Table Professional" w:semiHidden="1" w:unhideWhenUsed="1"/>
     <w:lsdException w:name="Table Subtle 1" w:semiHidden="1" w:unhideWhenUsed="1"/>
+    <w:lsdException w:name="Table Subtle 2" w:semiHidden="1" w:unhideWhenUsed="1"/>
     <w:lsdException w:name="Table Web 1" w:semiHidden="1" w:unhideWhenUsed="1"/>
     <w:lsdException w:name="Table Web 2" w:semiHidden="1" w:unhideWhenUsed="1"/>
+    <w:lsdException w:name="Table Web 3" w:semiHidden="1" w:unhideWhenUsed="1"/>
     <w:lsdException w:name="Balloon Text" w:semiHidden="1" w:unhideWhenUsed="1"/>
     <w:lsdException w:name="Table Grid" w:uiPriority="39"/>
     <w:lsdException w:name="Table Theme" w:semiHidden="1" w:unhideWhenUsed="1"/>

</xml_diff>